<commit_message>
Update A whole load of stuff
</commit_message>
<xml_diff>
--- a/SAMRU-Club-Constitution-Template-2023_24.docx
+++ b/SAMRU-Club-Constitution-Template-2023_24.docx
@@ -374,6 +374,16 @@
           <w:szCs w:val="24"/>
         </w:rPr>
       </w:pPr>
+    </w:p>
+    <w:p>
+      <w:pPr>
+        <w:spacing w:line="240" w:lineRule="auto"/>
+        <w:rPr>
+          <w:rFonts w:ascii="Calibri" w:eastAsia="Calibri" w:hAnsi="Calibri" w:cs="Calibri"/>
+          <w:sz w:val="24"/>
+          <w:szCs w:val="24"/>
+        </w:rPr>
+      </w:pPr>
       <w:r>
         <w:rPr>
           <w:rFonts w:ascii="Calibri" w:eastAsia="Calibri" w:hAnsi="Calibri" w:cs="Calibri"/>
@@ -581,7 +591,6 @@
           <w:sz w:val="23"/>
           <w:szCs w:val="23"/>
         </w:rPr>
-        <w:lastRenderedPageBreak/>
         <w:t>(4) The club will maintain an active record of all current members.</w:t>
       </w:r>
     </w:p>

</xml_diff>